<commit_message>
update - ie7 fix
</commit_message>
<xml_diff>
--- a/Project Webshop.docx
+++ b/Project Webshop.docx
@@ -887,6 +887,59 @@
         <w:t>navbar</w:t>
       </w:r>
       <w:proofErr w:type="spellEnd"/>
+    </w:p>
+    <w:p>
+      <w:pPr>
+        <w:pStyle w:val="Geenafstand"/>
+      </w:pPr>
+    </w:p>
+    <w:p>
+      <w:pPr>
+        <w:pStyle w:val="Geenafstand"/>
+      </w:pPr>
+      <w:r>
+        <w:t>Vragen</w:t>
+      </w:r>
+    </w:p>
+    <w:p>
+      <w:pPr>
+        <w:pStyle w:val="Geenafstand"/>
+      </w:pPr>
+      <w:r>
+        <w:t>-Klopt het?</w:t>
+      </w:r>
+    </w:p>
+    <w:p>
+      <w:pPr>
+        <w:pStyle w:val="Geenafstand"/>
+      </w:pPr>
+      <w:r>
+        <w:t>-Inloggen</w:t>
+      </w:r>
+    </w:p>
+    <w:p>
+      <w:pPr>
+        <w:pStyle w:val="Geenafstand"/>
+      </w:pPr>
+      <w:r>
+        <w:t>-Email, hoe koppel je het</w:t>
+      </w:r>
+    </w:p>
+    <w:p>
+      <w:pPr>
+        <w:pStyle w:val="Geenafstand"/>
+      </w:pPr>
+      <w:r>
+        <w:t>-Top 5</w:t>
+      </w:r>
+    </w:p>
+    <w:p>
+      <w:pPr>
+        <w:pStyle w:val="Geenafstand"/>
+      </w:pPr>
+      <w:r>
+        <w:t>-Dagaanbieding</w:t>
+      </w:r>
     </w:p>
     <w:p>
       <w:pPr>

</xml_diff>